<commit_message>
General view of the form added
git-svn-id: https://mosig1-ihm-semitag.googlecode.com/svn/trunk@19 ed92555f-d63e-f482-5d54-0f9be2efd421
</commit_message>
<xml_diff>
--- a/report/External specifications document.docx
+++ b/report/External specifications document.docx
@@ -430,7 +430,7 @@
           <w:r>
             <w:rPr>
               <w:noProof/>
-              <w:lang w:eastAsia="fr-FR"/>
+              <w:lang w:val="fr-FR" w:eastAsia="fr-FR"/>
             </w:rPr>
             <w:drawing>
               <wp:inline distT="0" distB="0" distL="0" distR="0" wp14:anchorId="7075230D" wp14:editId="58CE92B2">
@@ -695,6 +695,7 @@
             <w:rPr>
               <w:rFonts w:asciiTheme="minorHAnsi" w:hAnsiTheme="minorHAnsi"/>
               <w:noProof/>
+              <w:lang w:val="fr-FR"/>
             </w:rPr>
           </w:pPr>
           <w:r>
@@ -706,13 +707,130 @@
           <w:r>
             <w:fldChar w:fldCharType="separate"/>
           </w:r>
-          <w:hyperlink w:anchor="_Toc287881094" w:history="1">
+          <w:bookmarkStart w:id="0" w:name="_GoBack"/>
+          <w:bookmarkEnd w:id="0"/>
+          <w:r>
+            <w:rPr>
+              <w:rStyle w:val="Lienhypertexte"/>
+              <w:noProof/>
+            </w:rPr>
+            <w:fldChar w:fldCharType="begin"/>
+          </w:r>
+          <w:r>
+            <w:rPr>
+              <w:rStyle w:val="Lienhypertexte"/>
+              <w:noProof/>
+            </w:rPr>
+            <w:instrText xml:space="preserve"> </w:instrText>
+          </w:r>
+          <w:r>
+            <w:rPr>
+              <w:noProof/>
+            </w:rPr>
+            <w:instrText>HYPERLINK \l "_Toc289778587"</w:instrText>
+          </w:r>
+          <w:r>
+            <w:rPr>
+              <w:rStyle w:val="Lienhypertexte"/>
+              <w:noProof/>
+            </w:rPr>
+            <w:instrText xml:space="preserve"> </w:instrText>
+          </w:r>
+          <w:r>
+            <w:rPr>
+              <w:rStyle w:val="Lienhypertexte"/>
+              <w:noProof/>
+            </w:rPr>
+          </w:r>
+          <w:r>
+            <w:rPr>
+              <w:rStyle w:val="Lienhypertexte"/>
+              <w:noProof/>
+            </w:rPr>
+            <w:fldChar w:fldCharType="separate"/>
+          </w:r>
+          <w:r>
+            <w:rPr>
+              <w:rStyle w:val="Lienhypertexte"/>
+              <w:noProof/>
+            </w:rPr>
+            <w:t>1. Design</w:t>
+          </w:r>
+          <w:r>
+            <w:rPr>
+              <w:noProof/>
+              <w:webHidden/>
+            </w:rPr>
+            <w:tab/>
+          </w:r>
+          <w:r>
+            <w:rPr>
+              <w:noProof/>
+              <w:webHidden/>
+            </w:rPr>
+            <w:fldChar w:fldCharType="begin"/>
+          </w:r>
+          <w:r>
+            <w:rPr>
+              <w:noProof/>
+              <w:webHidden/>
+            </w:rPr>
+            <w:instrText xml:space="preserve"> PAGEREF _Toc289778587 \h </w:instrText>
+          </w:r>
+          <w:r>
+            <w:rPr>
+              <w:noProof/>
+              <w:webHidden/>
+            </w:rPr>
+          </w:r>
+          <w:r>
+            <w:rPr>
+              <w:noProof/>
+              <w:webHidden/>
+            </w:rPr>
+            <w:fldChar w:fldCharType="separate"/>
+          </w:r>
+          <w:r>
+            <w:rPr>
+              <w:noProof/>
+              <w:webHidden/>
+            </w:rPr>
+            <w:t>2</w:t>
+          </w:r>
+          <w:r>
+            <w:rPr>
+              <w:noProof/>
+              <w:webHidden/>
+            </w:rPr>
+            <w:fldChar w:fldCharType="end"/>
+          </w:r>
+          <w:r>
+            <w:rPr>
+              <w:rStyle w:val="Lienhypertexte"/>
+              <w:noProof/>
+            </w:rPr>
+            <w:fldChar w:fldCharType="end"/>
+          </w:r>
+        </w:p>
+        <w:p>
+          <w:pPr>
+            <w:pStyle w:val="TM2"/>
+            <w:tabs>
+              <w:tab w:val="right" w:leader="dot" w:pos="9062"/>
+            </w:tabs>
+            <w:rPr>
+              <w:rFonts w:asciiTheme="minorHAnsi" w:hAnsiTheme="minorHAnsi"/>
+              <w:noProof/>
+              <w:lang w:val="fr-FR"/>
+            </w:rPr>
+          </w:pPr>
+          <w:hyperlink w:anchor="_Toc289778588" w:history="1">
             <w:r>
               <w:rPr>
                 <w:rStyle w:val="Lienhypertexte"/>
                 <w:noProof/>
               </w:rPr>
-              <w:t>1. Reason and Motivation</w:t>
+              <w:t>1.1. User Model</w:t>
             </w:r>
             <w:r>
               <w:rPr>
@@ -733,7 +851,7 @@
                 <w:noProof/>
                 <w:webHidden/>
               </w:rPr>
-              <w:instrText xml:space="preserve"> PAGEREF _Toc287881094 \h </w:instrText>
+              <w:instrText xml:space="preserve"> PAGEREF _Toc289778588 \h </w:instrText>
             </w:r>
             <w:r>
               <w:rPr>
@@ -753,139 +871,7 @@
                 <w:noProof/>
                 <w:webHidden/>
               </w:rPr>
-              <w:t>3</w:t>
-            </w:r>
-            <w:r>
-              <w:rPr>
-                <w:noProof/>
-                <w:webHidden/>
-              </w:rPr>
-              <w:fldChar w:fldCharType="end"/>
-            </w:r>
-          </w:hyperlink>
-        </w:p>
-        <w:p>
-          <w:pPr>
-            <w:pStyle w:val="TM1"/>
-            <w:rPr>
-              <w:rFonts w:asciiTheme="minorHAnsi" w:hAnsiTheme="minorHAnsi"/>
-              <w:noProof/>
-            </w:rPr>
-          </w:pPr>
-          <w:hyperlink w:anchor="_Toc287881095" w:history="1">
-            <w:r>
-              <w:rPr>
-                <w:rStyle w:val="Lienhypertexte"/>
-                <w:noProof/>
-              </w:rPr>
-              <w:t>2. Analysis of the existing system:</w:t>
-            </w:r>
-            <w:r>
-              <w:rPr>
-                <w:noProof/>
-                <w:webHidden/>
-              </w:rPr>
-              <w:tab/>
-            </w:r>
-            <w:r>
-              <w:rPr>
-                <w:noProof/>
-                <w:webHidden/>
-              </w:rPr>
-              <w:fldChar w:fldCharType="begin"/>
-            </w:r>
-            <w:r>
-              <w:rPr>
-                <w:noProof/>
-                <w:webHidden/>
-              </w:rPr>
-              <w:instrText xml:space="preserve"> PAGEREF _Toc287881095 \h </w:instrText>
-            </w:r>
-            <w:r>
-              <w:rPr>
-                <w:noProof/>
-                <w:webHidden/>
-              </w:rPr>
-            </w:r>
-            <w:r>
-              <w:rPr>
-                <w:noProof/>
-                <w:webHidden/>
-              </w:rPr>
-              <w:fldChar w:fldCharType="separate"/>
-            </w:r>
-            <w:r>
-              <w:rPr>
-                <w:noProof/>
-                <w:webHidden/>
-              </w:rPr>
-              <w:t>3</w:t>
-            </w:r>
-            <w:r>
-              <w:rPr>
-                <w:noProof/>
-                <w:webHidden/>
-              </w:rPr>
-              <w:fldChar w:fldCharType="end"/>
-            </w:r>
-          </w:hyperlink>
-        </w:p>
-        <w:p>
-          <w:pPr>
-            <w:pStyle w:val="TM1"/>
-            <w:rPr>
-              <w:rFonts w:asciiTheme="minorHAnsi" w:hAnsiTheme="minorHAnsi"/>
-              <w:noProof/>
-            </w:rPr>
-          </w:pPr>
-          <w:hyperlink w:anchor="_Toc287881096" w:history="1">
-            <w:r>
-              <w:rPr>
-                <w:rStyle w:val="Lienhypertexte"/>
-                <w:noProof/>
-              </w:rPr>
-              <w:t>3. Targeted user-base</w:t>
-            </w:r>
-            <w:r>
-              <w:rPr>
-                <w:noProof/>
-                <w:webHidden/>
-              </w:rPr>
-              <w:tab/>
-            </w:r>
-            <w:r>
-              <w:rPr>
-                <w:noProof/>
-                <w:webHidden/>
-              </w:rPr>
-              <w:fldChar w:fldCharType="begin"/>
-            </w:r>
-            <w:r>
-              <w:rPr>
-                <w:noProof/>
-                <w:webHidden/>
-              </w:rPr>
-              <w:instrText xml:space="preserve"> PAGEREF _Toc287881096 \h </w:instrText>
-            </w:r>
-            <w:r>
-              <w:rPr>
-                <w:noProof/>
-                <w:webHidden/>
-              </w:rPr>
-            </w:r>
-            <w:r>
-              <w:rPr>
-                <w:noProof/>
-                <w:webHidden/>
-              </w:rPr>
-              <w:fldChar w:fldCharType="separate"/>
-            </w:r>
-            <w:r>
-              <w:rPr>
-                <w:noProof/>
-                <w:webHidden/>
-              </w:rPr>
-              <w:t>8</w:t>
+              <w:t>2</w:t>
             </w:r>
             <w:r>
               <w:rPr>
@@ -905,15 +891,16 @@
             <w:rPr>
               <w:rFonts w:asciiTheme="minorHAnsi" w:hAnsiTheme="minorHAnsi"/>
               <w:noProof/>
+              <w:lang w:val="fr-FR"/>
             </w:rPr>
           </w:pPr>
-          <w:hyperlink w:anchor="_Toc287881097" w:history="1">
+          <w:hyperlink w:anchor="_Toc289778589" w:history="1">
             <w:r>
               <w:rPr>
                 <w:rStyle w:val="Lienhypertexte"/>
                 <w:noProof/>
               </w:rPr>
-              <w:t>3.1. General description</w:t>
+              <w:t>1.2. Environment Model</w:t>
             </w:r>
             <w:r>
               <w:rPr>
@@ -934,7 +921,7 @@
                 <w:noProof/>
                 <w:webHidden/>
               </w:rPr>
-              <w:instrText xml:space="preserve"> PAGEREF _Toc287881097 \h </w:instrText>
+              <w:instrText xml:space="preserve"> PAGEREF _Toc289778589 \h </w:instrText>
             </w:r>
             <w:r>
               <w:rPr>
@@ -954,7 +941,7 @@
                 <w:noProof/>
                 <w:webHidden/>
               </w:rPr>
-              <w:t>8</w:t>
+              <w:t>2</w:t>
             </w:r>
             <w:r>
               <w:rPr>
@@ -974,15 +961,16 @@
             <w:rPr>
               <w:rFonts w:asciiTheme="minorHAnsi" w:hAnsiTheme="minorHAnsi"/>
               <w:noProof/>
+              <w:lang w:val="fr-FR"/>
             </w:rPr>
           </w:pPr>
-          <w:hyperlink w:anchor="_Toc287881098" w:history="1">
+          <w:hyperlink w:anchor="_Toc289778590" w:history="1">
             <w:r>
               <w:rPr>
                 <w:rStyle w:val="Lienhypertexte"/>
                 <w:noProof/>
               </w:rPr>
-              <w:t>3.2. Personas</w:t>
+              <w:t>1.3. Platform Model</w:t>
             </w:r>
             <w:r>
               <w:rPr>
@@ -1003,7 +991,7 @@
                 <w:noProof/>
                 <w:webHidden/>
               </w:rPr>
-              <w:instrText xml:space="preserve"> PAGEREF _Toc287881098 \h </w:instrText>
+              <w:instrText xml:space="preserve"> PAGEREF _Toc289778590 \h </w:instrText>
             </w:r>
             <w:r>
               <w:rPr>
@@ -1023,7 +1011,491 @@
                 <w:noProof/>
                 <w:webHidden/>
               </w:rPr>
-              <w:t>9</w:t>
+              <w:t>2</w:t>
+            </w:r>
+            <w:r>
+              <w:rPr>
+                <w:noProof/>
+                <w:webHidden/>
+              </w:rPr>
+              <w:fldChar w:fldCharType="end"/>
+            </w:r>
+          </w:hyperlink>
+        </w:p>
+        <w:p>
+          <w:pPr>
+            <w:pStyle w:val="TM2"/>
+            <w:tabs>
+              <w:tab w:val="right" w:leader="dot" w:pos="9062"/>
+            </w:tabs>
+            <w:rPr>
+              <w:rFonts w:asciiTheme="minorHAnsi" w:hAnsiTheme="minorHAnsi"/>
+              <w:noProof/>
+              <w:lang w:val="fr-FR"/>
+            </w:rPr>
+          </w:pPr>
+          <w:hyperlink w:anchor="_Toc289778591" w:history="1">
+            <w:r>
+              <w:rPr>
+                <w:rStyle w:val="Lienhypertexte"/>
+                <w:noProof/>
+              </w:rPr>
+              <w:t>1.4. Task Model</w:t>
+            </w:r>
+            <w:r>
+              <w:rPr>
+                <w:noProof/>
+                <w:webHidden/>
+              </w:rPr>
+              <w:tab/>
+            </w:r>
+            <w:r>
+              <w:rPr>
+                <w:noProof/>
+                <w:webHidden/>
+              </w:rPr>
+              <w:fldChar w:fldCharType="begin"/>
+            </w:r>
+            <w:r>
+              <w:rPr>
+                <w:noProof/>
+                <w:webHidden/>
+              </w:rPr>
+              <w:instrText xml:space="preserve"> PAGEREF _Toc289778591 \h </w:instrText>
+            </w:r>
+            <w:r>
+              <w:rPr>
+                <w:noProof/>
+                <w:webHidden/>
+              </w:rPr>
+            </w:r>
+            <w:r>
+              <w:rPr>
+                <w:noProof/>
+                <w:webHidden/>
+              </w:rPr>
+              <w:fldChar w:fldCharType="separate"/>
+            </w:r>
+            <w:r>
+              <w:rPr>
+                <w:noProof/>
+                <w:webHidden/>
+              </w:rPr>
+              <w:t>2</w:t>
+            </w:r>
+            <w:r>
+              <w:rPr>
+                <w:noProof/>
+                <w:webHidden/>
+              </w:rPr>
+              <w:fldChar w:fldCharType="end"/>
+            </w:r>
+          </w:hyperlink>
+        </w:p>
+        <w:p>
+          <w:pPr>
+            <w:pStyle w:val="TM1"/>
+            <w:rPr>
+              <w:rFonts w:asciiTheme="minorHAnsi" w:hAnsiTheme="minorHAnsi"/>
+              <w:noProof/>
+              <w:lang w:val="fr-FR"/>
+            </w:rPr>
+          </w:pPr>
+          <w:hyperlink w:anchor="_Toc289778592" w:history="1">
+            <w:r>
+              <w:rPr>
+                <w:rStyle w:val="Lienhypertexte"/>
+                <w:noProof/>
+              </w:rPr>
+              <w:t>2. Detailed scenarios</w:t>
+            </w:r>
+            <w:r>
+              <w:rPr>
+                <w:noProof/>
+                <w:webHidden/>
+              </w:rPr>
+              <w:tab/>
+            </w:r>
+            <w:r>
+              <w:rPr>
+                <w:noProof/>
+                <w:webHidden/>
+              </w:rPr>
+              <w:fldChar w:fldCharType="begin"/>
+            </w:r>
+            <w:r>
+              <w:rPr>
+                <w:noProof/>
+                <w:webHidden/>
+              </w:rPr>
+              <w:instrText xml:space="preserve"> PAGEREF _Toc289778592 \h </w:instrText>
+            </w:r>
+            <w:r>
+              <w:rPr>
+                <w:noProof/>
+                <w:webHidden/>
+              </w:rPr>
+            </w:r>
+            <w:r>
+              <w:rPr>
+                <w:noProof/>
+                <w:webHidden/>
+              </w:rPr>
+              <w:fldChar w:fldCharType="separate"/>
+            </w:r>
+            <w:r>
+              <w:rPr>
+                <w:noProof/>
+                <w:webHidden/>
+              </w:rPr>
+              <w:t>2</w:t>
+            </w:r>
+            <w:r>
+              <w:rPr>
+                <w:noProof/>
+                <w:webHidden/>
+              </w:rPr>
+              <w:fldChar w:fldCharType="end"/>
+            </w:r>
+          </w:hyperlink>
+        </w:p>
+        <w:p>
+          <w:pPr>
+            <w:pStyle w:val="TM1"/>
+            <w:rPr>
+              <w:rFonts w:asciiTheme="minorHAnsi" w:hAnsiTheme="minorHAnsi"/>
+              <w:noProof/>
+              <w:lang w:val="fr-FR"/>
+            </w:rPr>
+          </w:pPr>
+          <w:hyperlink w:anchor="_Toc289778593" w:history="1">
+            <w:r>
+              <w:rPr>
+                <w:rStyle w:val="Lienhypertexte"/>
+                <w:noProof/>
+              </w:rPr>
+              <w:t>3. Interface descriptions</w:t>
+            </w:r>
+            <w:r>
+              <w:rPr>
+                <w:noProof/>
+                <w:webHidden/>
+              </w:rPr>
+              <w:tab/>
+            </w:r>
+            <w:r>
+              <w:rPr>
+                <w:noProof/>
+                <w:webHidden/>
+              </w:rPr>
+              <w:fldChar w:fldCharType="begin"/>
+            </w:r>
+            <w:r>
+              <w:rPr>
+                <w:noProof/>
+                <w:webHidden/>
+              </w:rPr>
+              <w:instrText xml:space="preserve"> PAGEREF _Toc289778593 \h </w:instrText>
+            </w:r>
+            <w:r>
+              <w:rPr>
+                <w:noProof/>
+                <w:webHidden/>
+              </w:rPr>
+            </w:r>
+            <w:r>
+              <w:rPr>
+                <w:noProof/>
+                <w:webHidden/>
+              </w:rPr>
+              <w:fldChar w:fldCharType="separate"/>
+            </w:r>
+            <w:r>
+              <w:rPr>
+                <w:noProof/>
+                <w:webHidden/>
+              </w:rPr>
+              <w:t>2</w:t>
+            </w:r>
+            <w:r>
+              <w:rPr>
+                <w:noProof/>
+                <w:webHidden/>
+              </w:rPr>
+              <w:fldChar w:fldCharType="end"/>
+            </w:r>
+          </w:hyperlink>
+        </w:p>
+        <w:p>
+          <w:pPr>
+            <w:pStyle w:val="TM2"/>
+            <w:tabs>
+              <w:tab w:val="right" w:leader="dot" w:pos="9062"/>
+            </w:tabs>
+            <w:rPr>
+              <w:rFonts w:asciiTheme="minorHAnsi" w:hAnsiTheme="minorHAnsi"/>
+              <w:noProof/>
+              <w:lang w:val="fr-FR"/>
+            </w:rPr>
+          </w:pPr>
+          <w:hyperlink w:anchor="_Toc289778594" w:history="1">
+            <w:r>
+              <w:rPr>
+                <w:rStyle w:val="Lienhypertexte"/>
+                <w:noProof/>
+              </w:rPr>
+              <w:t>3.1. General description</w:t>
+            </w:r>
+            <w:r>
+              <w:rPr>
+                <w:noProof/>
+                <w:webHidden/>
+              </w:rPr>
+              <w:tab/>
+            </w:r>
+            <w:r>
+              <w:rPr>
+                <w:noProof/>
+                <w:webHidden/>
+              </w:rPr>
+              <w:fldChar w:fldCharType="begin"/>
+            </w:r>
+            <w:r>
+              <w:rPr>
+                <w:noProof/>
+                <w:webHidden/>
+              </w:rPr>
+              <w:instrText xml:space="preserve"> PAGEREF _Toc289778594 \h </w:instrText>
+            </w:r>
+            <w:r>
+              <w:rPr>
+                <w:noProof/>
+                <w:webHidden/>
+              </w:rPr>
+            </w:r>
+            <w:r>
+              <w:rPr>
+                <w:noProof/>
+                <w:webHidden/>
+              </w:rPr>
+              <w:fldChar w:fldCharType="separate"/>
+            </w:r>
+            <w:r>
+              <w:rPr>
+                <w:noProof/>
+                <w:webHidden/>
+              </w:rPr>
+              <w:t>2</w:t>
+            </w:r>
+            <w:r>
+              <w:rPr>
+                <w:noProof/>
+                <w:webHidden/>
+              </w:rPr>
+              <w:fldChar w:fldCharType="end"/>
+            </w:r>
+          </w:hyperlink>
+        </w:p>
+        <w:p>
+          <w:pPr>
+            <w:pStyle w:val="TM2"/>
+            <w:tabs>
+              <w:tab w:val="right" w:leader="dot" w:pos="9062"/>
+            </w:tabs>
+            <w:rPr>
+              <w:rFonts w:asciiTheme="minorHAnsi" w:hAnsiTheme="minorHAnsi"/>
+              <w:noProof/>
+              <w:lang w:val="fr-FR"/>
+            </w:rPr>
+          </w:pPr>
+          <w:hyperlink w:anchor="_Toc289778595" w:history="1">
+            <w:r>
+              <w:rPr>
+                <w:rStyle w:val="Lienhypertexte"/>
+                <w:noProof/>
+              </w:rPr>
+              <w:t>3.2. The input form</w:t>
+            </w:r>
+            <w:r>
+              <w:rPr>
+                <w:noProof/>
+                <w:webHidden/>
+              </w:rPr>
+              <w:tab/>
+            </w:r>
+            <w:r>
+              <w:rPr>
+                <w:noProof/>
+                <w:webHidden/>
+              </w:rPr>
+              <w:fldChar w:fldCharType="begin"/>
+            </w:r>
+            <w:r>
+              <w:rPr>
+                <w:noProof/>
+                <w:webHidden/>
+              </w:rPr>
+              <w:instrText xml:space="preserve"> PAGEREF _Toc289778595 \h </w:instrText>
+            </w:r>
+            <w:r>
+              <w:rPr>
+                <w:noProof/>
+                <w:webHidden/>
+              </w:rPr>
+            </w:r>
+            <w:r>
+              <w:rPr>
+                <w:noProof/>
+                <w:webHidden/>
+              </w:rPr>
+              <w:fldChar w:fldCharType="separate"/>
+            </w:r>
+            <w:r>
+              <w:rPr>
+                <w:noProof/>
+                <w:webHidden/>
+              </w:rPr>
+              <w:t>3</w:t>
+            </w:r>
+            <w:r>
+              <w:rPr>
+                <w:noProof/>
+                <w:webHidden/>
+              </w:rPr>
+              <w:fldChar w:fldCharType="end"/>
+            </w:r>
+          </w:hyperlink>
+        </w:p>
+        <w:p>
+          <w:pPr>
+            <w:pStyle w:val="TM2"/>
+            <w:tabs>
+              <w:tab w:val="right" w:leader="dot" w:pos="9062"/>
+            </w:tabs>
+            <w:rPr>
+              <w:rFonts w:asciiTheme="minorHAnsi" w:hAnsiTheme="minorHAnsi"/>
+              <w:noProof/>
+              <w:lang w:val="fr-FR"/>
+            </w:rPr>
+          </w:pPr>
+          <w:hyperlink w:anchor="_Toc289778596" w:history="1">
+            <w:r>
+              <w:rPr>
+                <w:rStyle w:val="Lienhypertexte"/>
+                <w:noProof/>
+              </w:rPr>
+              <w:t>3.3. Search bar algorithm</w:t>
+            </w:r>
+            <w:r>
+              <w:rPr>
+                <w:noProof/>
+                <w:webHidden/>
+              </w:rPr>
+              <w:tab/>
+            </w:r>
+            <w:r>
+              <w:rPr>
+                <w:noProof/>
+                <w:webHidden/>
+              </w:rPr>
+              <w:fldChar w:fldCharType="begin"/>
+            </w:r>
+            <w:r>
+              <w:rPr>
+                <w:noProof/>
+                <w:webHidden/>
+              </w:rPr>
+              <w:instrText xml:space="preserve"> PAGEREF _Toc289778596 \h </w:instrText>
+            </w:r>
+            <w:r>
+              <w:rPr>
+                <w:noProof/>
+                <w:webHidden/>
+              </w:rPr>
+            </w:r>
+            <w:r>
+              <w:rPr>
+                <w:noProof/>
+                <w:webHidden/>
+              </w:rPr>
+              <w:fldChar w:fldCharType="separate"/>
+            </w:r>
+            <w:r>
+              <w:rPr>
+                <w:noProof/>
+                <w:webHidden/>
+              </w:rPr>
+              <w:t>5</w:t>
+            </w:r>
+            <w:r>
+              <w:rPr>
+                <w:noProof/>
+                <w:webHidden/>
+              </w:rPr>
+              <w:fldChar w:fldCharType="end"/>
+            </w:r>
+          </w:hyperlink>
+        </w:p>
+        <w:p>
+          <w:pPr>
+            <w:pStyle w:val="TM2"/>
+            <w:tabs>
+              <w:tab w:val="right" w:leader="dot" w:pos="9062"/>
+            </w:tabs>
+            <w:rPr>
+              <w:rFonts w:asciiTheme="minorHAnsi" w:hAnsiTheme="minorHAnsi"/>
+              <w:noProof/>
+              <w:lang w:val="fr-FR"/>
+            </w:rPr>
+          </w:pPr>
+          <w:hyperlink w:anchor="_Toc289778597" w:history="1">
+            <w:r>
+              <w:rPr>
+                <w:rStyle w:val="Lienhypertexte"/>
+                <w:noProof/>
+              </w:rPr>
+              <w:t>3.4. Results</w:t>
+            </w:r>
+            <w:r>
+              <w:rPr>
+                <w:noProof/>
+                <w:webHidden/>
+              </w:rPr>
+              <w:tab/>
+            </w:r>
+            <w:r>
+              <w:rPr>
+                <w:noProof/>
+                <w:webHidden/>
+              </w:rPr>
+              <w:fldChar w:fldCharType="begin"/>
+            </w:r>
+            <w:r>
+              <w:rPr>
+                <w:noProof/>
+                <w:webHidden/>
+              </w:rPr>
+              <w:instrText xml:space="preserve"> PAGEREF _Toc289778597 \h </w:instrText>
+            </w:r>
+            <w:r>
+              <w:rPr>
+                <w:noProof/>
+                <w:webHidden/>
+              </w:rPr>
+            </w:r>
+            <w:r>
+              <w:rPr>
+                <w:noProof/>
+                <w:webHidden/>
+              </w:rPr>
+              <w:fldChar w:fldCharType="separate"/>
+            </w:r>
+            <w:r>
+              <w:rPr>
+                <w:noProof/>
+                <w:webHidden/>
+              </w:rPr>
+              <w:t>5</w:t>
             </w:r>
             <w:r>
               <w:rPr>
@@ -1043,15 +1515,16 @@
             <w:rPr>
               <w:rFonts w:asciiTheme="minorHAnsi" w:hAnsiTheme="minorHAnsi"/>
               <w:noProof/>
+              <w:lang w:val="fr-FR"/>
             </w:rPr>
           </w:pPr>
-          <w:hyperlink w:anchor="_Toc287881099" w:history="1">
+          <w:hyperlink w:anchor="_Toc289778598" w:history="1">
             <w:r>
               <w:rPr>
                 <w:rStyle w:val="Lienhypertexte"/>
                 <w:noProof/>
               </w:rPr>
-              <w:t>3.2.1. The young girl Emma</w:t>
+              <w:t>3.4.1. The Summary view</w:t>
             </w:r>
             <w:r>
               <w:rPr>
@@ -1072,7 +1545,7 @@
                 <w:noProof/>
                 <w:webHidden/>
               </w:rPr>
-              <w:instrText xml:space="preserve"> PAGEREF _Toc287881099 \h </w:instrText>
+              <w:instrText xml:space="preserve"> PAGEREF _Toc289778598 \h </w:instrText>
             </w:r>
             <w:r>
               <w:rPr>
@@ -1092,7 +1565,7 @@
                 <w:noProof/>
                 <w:webHidden/>
               </w:rPr>
-              <w:t>9</w:t>
+              <w:t>6</w:t>
             </w:r>
             <w:r>
               <w:rPr>
@@ -1112,15 +1585,17 @@
             <w:rPr>
               <w:rFonts w:asciiTheme="minorHAnsi" w:hAnsiTheme="minorHAnsi"/>
               <w:noProof/>
+              <w:lang w:val="fr-FR"/>
             </w:rPr>
           </w:pPr>
-          <w:hyperlink w:anchor="_Toc287881100" w:history="1">
+          <w:hyperlink w:anchor="_Toc289778599" w:history="1">
             <w:r>
               <w:rPr>
                 <w:rStyle w:val="Lienhypertexte"/>
                 <w:noProof/>
+                <w:lang w:val="en-US"/>
               </w:rPr>
-              <w:t>3.2.2. The housewife Pascale</w:t>
+              <w:t>3.4.2. The Details view</w:t>
             </w:r>
             <w:r>
               <w:rPr>
@@ -1141,7 +1616,7 @@
                 <w:noProof/>
                 <w:webHidden/>
               </w:rPr>
-              <w:instrText xml:space="preserve"> PAGEREF _Toc287881100 \h </w:instrText>
+              <w:instrText xml:space="preserve"> PAGEREF _Toc289778599 \h </w:instrText>
             </w:r>
             <w:r>
               <w:rPr>
@@ -1161,826 +1636,7 @@
                 <w:noProof/>
                 <w:webHidden/>
               </w:rPr>
-              <w:t>9</w:t>
-            </w:r>
-            <w:r>
-              <w:rPr>
-                <w:noProof/>
-                <w:webHidden/>
-              </w:rPr>
-              <w:fldChar w:fldCharType="end"/>
-            </w:r>
-          </w:hyperlink>
-        </w:p>
-        <w:p>
-          <w:pPr>
-            <w:pStyle w:val="TM3"/>
-            <w:tabs>
-              <w:tab w:val="right" w:leader="dot" w:pos="9062"/>
-            </w:tabs>
-            <w:rPr>
-              <w:rFonts w:asciiTheme="minorHAnsi" w:hAnsiTheme="minorHAnsi"/>
-              <w:noProof/>
-            </w:rPr>
-          </w:pPr>
-          <w:hyperlink w:anchor="_Toc287881101" w:history="1">
-            <w:r>
-              <w:rPr>
-                <w:rStyle w:val="Lienhypertexte"/>
-                <w:noProof/>
-              </w:rPr>
-              <w:t>3.2.3. The busy man Lucas</w:t>
-            </w:r>
-            <w:r>
-              <w:rPr>
-                <w:noProof/>
-                <w:webHidden/>
-              </w:rPr>
-              <w:tab/>
-            </w:r>
-            <w:r>
-              <w:rPr>
-                <w:noProof/>
-                <w:webHidden/>
-              </w:rPr>
-              <w:fldChar w:fldCharType="begin"/>
-            </w:r>
-            <w:r>
-              <w:rPr>
-                <w:noProof/>
-                <w:webHidden/>
-              </w:rPr>
-              <w:instrText xml:space="preserve"> PAGEREF _Toc287881101 \h </w:instrText>
-            </w:r>
-            <w:r>
-              <w:rPr>
-                <w:noProof/>
-                <w:webHidden/>
-              </w:rPr>
-            </w:r>
-            <w:r>
-              <w:rPr>
-                <w:noProof/>
-                <w:webHidden/>
-              </w:rPr>
-              <w:fldChar w:fldCharType="separate"/>
-            </w:r>
-            <w:r>
-              <w:rPr>
-                <w:noProof/>
-                <w:webHidden/>
-              </w:rPr>
-              <w:t>10</w:t>
-            </w:r>
-            <w:r>
-              <w:rPr>
-                <w:noProof/>
-                <w:webHidden/>
-              </w:rPr>
-              <w:fldChar w:fldCharType="end"/>
-            </w:r>
-          </w:hyperlink>
-        </w:p>
-        <w:p>
-          <w:pPr>
-            <w:pStyle w:val="TM1"/>
-            <w:rPr>
-              <w:rFonts w:asciiTheme="minorHAnsi" w:hAnsiTheme="minorHAnsi"/>
-              <w:noProof/>
-            </w:rPr>
-          </w:pPr>
-          <w:hyperlink w:anchor="_Toc287881102" w:history="1">
-            <w:r>
-              <w:rPr>
-                <w:rStyle w:val="Lienhypertexte"/>
-                <w:noProof/>
-              </w:rPr>
-              <w:t>4. Functional Requirements</w:t>
-            </w:r>
-            <w:r>
-              <w:rPr>
-                <w:noProof/>
-                <w:webHidden/>
-              </w:rPr>
-              <w:tab/>
-            </w:r>
-            <w:r>
-              <w:rPr>
-                <w:noProof/>
-                <w:webHidden/>
-              </w:rPr>
-              <w:fldChar w:fldCharType="begin"/>
-            </w:r>
-            <w:r>
-              <w:rPr>
-                <w:noProof/>
-                <w:webHidden/>
-              </w:rPr>
-              <w:instrText xml:space="preserve"> PAGEREF _Toc287881102 \h </w:instrText>
-            </w:r>
-            <w:r>
-              <w:rPr>
-                <w:noProof/>
-                <w:webHidden/>
-              </w:rPr>
-            </w:r>
-            <w:r>
-              <w:rPr>
-                <w:noProof/>
-                <w:webHidden/>
-              </w:rPr>
-              <w:fldChar w:fldCharType="separate"/>
-            </w:r>
-            <w:r>
-              <w:rPr>
-                <w:noProof/>
-                <w:webHidden/>
-              </w:rPr>
-              <w:t>10</w:t>
-            </w:r>
-            <w:r>
-              <w:rPr>
-                <w:noProof/>
-                <w:webHidden/>
-              </w:rPr>
-              <w:fldChar w:fldCharType="end"/>
-            </w:r>
-          </w:hyperlink>
-        </w:p>
-        <w:p>
-          <w:pPr>
-            <w:pStyle w:val="TM2"/>
-            <w:tabs>
-              <w:tab w:val="right" w:leader="dot" w:pos="9062"/>
-            </w:tabs>
-            <w:rPr>
-              <w:rFonts w:asciiTheme="minorHAnsi" w:hAnsiTheme="minorHAnsi"/>
-              <w:noProof/>
-            </w:rPr>
-          </w:pPr>
-          <w:hyperlink w:anchor="_Toc287881103" w:history="1">
-            <w:r>
-              <w:rPr>
-                <w:rStyle w:val="Lienhypertexte"/>
-                <w:noProof/>
-              </w:rPr>
-              <w:t>4.1. User input collection</w:t>
-            </w:r>
-            <w:r>
-              <w:rPr>
-                <w:noProof/>
-                <w:webHidden/>
-              </w:rPr>
-              <w:tab/>
-            </w:r>
-            <w:r>
-              <w:rPr>
-                <w:noProof/>
-                <w:webHidden/>
-              </w:rPr>
-              <w:fldChar w:fldCharType="begin"/>
-            </w:r>
-            <w:r>
-              <w:rPr>
-                <w:noProof/>
-                <w:webHidden/>
-              </w:rPr>
-              <w:instrText xml:space="preserve"> PAGEREF _Toc287881103 \h </w:instrText>
-            </w:r>
-            <w:r>
-              <w:rPr>
-                <w:noProof/>
-                <w:webHidden/>
-              </w:rPr>
-            </w:r>
-            <w:r>
-              <w:rPr>
-                <w:noProof/>
-                <w:webHidden/>
-              </w:rPr>
-              <w:fldChar w:fldCharType="separate"/>
-            </w:r>
-            <w:r>
-              <w:rPr>
-                <w:noProof/>
-                <w:webHidden/>
-              </w:rPr>
-              <w:t>10</w:t>
-            </w:r>
-            <w:r>
-              <w:rPr>
-                <w:noProof/>
-                <w:webHidden/>
-              </w:rPr>
-              <w:fldChar w:fldCharType="end"/>
-            </w:r>
-          </w:hyperlink>
-        </w:p>
-        <w:p>
-          <w:pPr>
-            <w:pStyle w:val="TM2"/>
-            <w:tabs>
-              <w:tab w:val="right" w:leader="dot" w:pos="9062"/>
-            </w:tabs>
-            <w:rPr>
-              <w:rFonts w:asciiTheme="minorHAnsi" w:hAnsiTheme="minorHAnsi"/>
-              <w:noProof/>
-            </w:rPr>
-          </w:pPr>
-          <w:hyperlink w:anchor="_Toc287881104" w:history="1">
-            <w:r>
-              <w:rPr>
-                <w:rStyle w:val="Lienhypertexte"/>
-                <w:noProof/>
-              </w:rPr>
-              <w:t>4.2. Analysis</w:t>
-            </w:r>
-            <w:r>
-              <w:rPr>
-                <w:noProof/>
-                <w:webHidden/>
-              </w:rPr>
-              <w:tab/>
-            </w:r>
-            <w:r>
-              <w:rPr>
-                <w:noProof/>
-                <w:webHidden/>
-              </w:rPr>
-              <w:fldChar w:fldCharType="begin"/>
-            </w:r>
-            <w:r>
-              <w:rPr>
-                <w:noProof/>
-                <w:webHidden/>
-              </w:rPr>
-              <w:instrText xml:space="preserve"> PAGEREF _Toc287881104 \h </w:instrText>
-            </w:r>
-            <w:r>
-              <w:rPr>
-                <w:noProof/>
-                <w:webHidden/>
-              </w:rPr>
-            </w:r>
-            <w:r>
-              <w:rPr>
-                <w:noProof/>
-                <w:webHidden/>
-              </w:rPr>
-              <w:fldChar w:fldCharType="separate"/>
-            </w:r>
-            <w:r>
-              <w:rPr>
-                <w:noProof/>
-                <w:webHidden/>
-              </w:rPr>
-              <w:t>10</w:t>
-            </w:r>
-            <w:r>
-              <w:rPr>
-                <w:noProof/>
-                <w:webHidden/>
-              </w:rPr>
-              <w:fldChar w:fldCharType="end"/>
-            </w:r>
-          </w:hyperlink>
-        </w:p>
-        <w:p>
-          <w:pPr>
-            <w:pStyle w:val="TM2"/>
-            <w:tabs>
-              <w:tab w:val="right" w:leader="dot" w:pos="9062"/>
-            </w:tabs>
-            <w:rPr>
-              <w:rFonts w:asciiTheme="minorHAnsi" w:hAnsiTheme="minorHAnsi"/>
-              <w:noProof/>
-            </w:rPr>
-          </w:pPr>
-          <w:hyperlink w:anchor="_Toc287881105" w:history="1">
-            <w:r>
-              <w:rPr>
-                <w:rStyle w:val="Lienhypertexte"/>
-                <w:noProof/>
-              </w:rPr>
-              <w:t>4.3. Use cases</w:t>
-            </w:r>
-            <w:r>
-              <w:rPr>
-                <w:noProof/>
-                <w:webHidden/>
-              </w:rPr>
-              <w:tab/>
-            </w:r>
-            <w:r>
-              <w:rPr>
-                <w:noProof/>
-                <w:webHidden/>
-              </w:rPr>
-              <w:fldChar w:fldCharType="begin"/>
-            </w:r>
-            <w:r>
-              <w:rPr>
-                <w:noProof/>
-                <w:webHidden/>
-              </w:rPr>
-              <w:instrText xml:space="preserve"> PAGEREF _Toc287881105 \h </w:instrText>
-            </w:r>
-            <w:r>
-              <w:rPr>
-                <w:noProof/>
-                <w:webHidden/>
-              </w:rPr>
-            </w:r>
-            <w:r>
-              <w:rPr>
-                <w:noProof/>
-                <w:webHidden/>
-              </w:rPr>
-              <w:fldChar w:fldCharType="separate"/>
-            </w:r>
-            <w:r>
-              <w:rPr>
-                <w:noProof/>
-                <w:webHidden/>
-              </w:rPr>
-              <w:t>11</w:t>
-            </w:r>
-            <w:r>
-              <w:rPr>
-                <w:noProof/>
-                <w:webHidden/>
-              </w:rPr>
-              <w:fldChar w:fldCharType="end"/>
-            </w:r>
-          </w:hyperlink>
-        </w:p>
-        <w:p>
-          <w:pPr>
-            <w:pStyle w:val="TM2"/>
-            <w:tabs>
-              <w:tab w:val="right" w:leader="dot" w:pos="9062"/>
-            </w:tabs>
-            <w:rPr>
-              <w:rFonts w:asciiTheme="minorHAnsi" w:hAnsiTheme="minorHAnsi"/>
-              <w:noProof/>
-            </w:rPr>
-          </w:pPr>
-          <w:hyperlink w:anchor="_Toc287881106" w:history="1">
-            <w:r>
-              <w:rPr>
-                <w:rStyle w:val="Lienhypertexte"/>
-                <w:noProof/>
-              </w:rPr>
-              <w:t>4.4. Scenarios</w:t>
-            </w:r>
-            <w:r>
-              <w:rPr>
-                <w:noProof/>
-                <w:webHidden/>
-              </w:rPr>
-              <w:tab/>
-            </w:r>
-            <w:r>
-              <w:rPr>
-                <w:noProof/>
-                <w:webHidden/>
-              </w:rPr>
-              <w:fldChar w:fldCharType="begin"/>
-            </w:r>
-            <w:r>
-              <w:rPr>
-                <w:noProof/>
-                <w:webHidden/>
-              </w:rPr>
-              <w:instrText xml:space="preserve"> PAGEREF _Toc287881106 \h </w:instrText>
-            </w:r>
-            <w:r>
-              <w:rPr>
-                <w:noProof/>
-                <w:webHidden/>
-              </w:rPr>
-            </w:r>
-            <w:r>
-              <w:rPr>
-                <w:noProof/>
-                <w:webHidden/>
-              </w:rPr>
-              <w:fldChar w:fldCharType="separate"/>
-            </w:r>
-            <w:r>
-              <w:rPr>
-                <w:noProof/>
-                <w:webHidden/>
-              </w:rPr>
-              <w:t>11</w:t>
-            </w:r>
-            <w:r>
-              <w:rPr>
-                <w:noProof/>
-                <w:webHidden/>
-              </w:rPr>
-              <w:fldChar w:fldCharType="end"/>
-            </w:r>
-          </w:hyperlink>
-        </w:p>
-        <w:p>
-          <w:pPr>
-            <w:pStyle w:val="TM3"/>
-            <w:tabs>
-              <w:tab w:val="right" w:leader="dot" w:pos="9062"/>
-            </w:tabs>
-            <w:rPr>
-              <w:rFonts w:asciiTheme="minorHAnsi" w:hAnsiTheme="minorHAnsi"/>
-              <w:noProof/>
-            </w:rPr>
-          </w:pPr>
-          <w:hyperlink w:anchor="_Toc287881107" w:history="1">
-            <w:r>
-              <w:rPr>
-                <w:rStyle w:val="Lienhypertexte"/>
-                <w:noProof/>
-              </w:rPr>
-              <w:t>4.4.1. Emma’s scenario</w:t>
-            </w:r>
-            <w:r>
-              <w:rPr>
-                <w:noProof/>
-                <w:webHidden/>
-              </w:rPr>
-              <w:tab/>
-            </w:r>
-            <w:r>
-              <w:rPr>
-                <w:noProof/>
-                <w:webHidden/>
-              </w:rPr>
-              <w:fldChar w:fldCharType="begin"/>
-            </w:r>
-            <w:r>
-              <w:rPr>
-                <w:noProof/>
-                <w:webHidden/>
-              </w:rPr>
-              <w:instrText xml:space="preserve"> PAGEREF _Toc287881107 \h </w:instrText>
-            </w:r>
-            <w:r>
-              <w:rPr>
-                <w:noProof/>
-                <w:webHidden/>
-              </w:rPr>
-            </w:r>
-            <w:r>
-              <w:rPr>
-                <w:noProof/>
-                <w:webHidden/>
-              </w:rPr>
-              <w:fldChar w:fldCharType="separate"/>
-            </w:r>
-            <w:r>
-              <w:rPr>
-                <w:noProof/>
-                <w:webHidden/>
-              </w:rPr>
-              <w:t>11</w:t>
-            </w:r>
-            <w:r>
-              <w:rPr>
-                <w:noProof/>
-                <w:webHidden/>
-              </w:rPr>
-              <w:fldChar w:fldCharType="end"/>
-            </w:r>
-          </w:hyperlink>
-        </w:p>
-        <w:p>
-          <w:pPr>
-            <w:pStyle w:val="TM3"/>
-            <w:tabs>
-              <w:tab w:val="right" w:leader="dot" w:pos="9062"/>
-            </w:tabs>
-            <w:rPr>
-              <w:rFonts w:asciiTheme="minorHAnsi" w:hAnsiTheme="minorHAnsi"/>
-              <w:noProof/>
-            </w:rPr>
-          </w:pPr>
-          <w:hyperlink w:anchor="_Toc287881108" w:history="1">
-            <w:r>
-              <w:rPr>
-                <w:rStyle w:val="Lienhypertexte"/>
-                <w:noProof/>
-              </w:rPr>
-              <w:t>4.4.2. Lucas’s scenario</w:t>
-            </w:r>
-            <w:r>
-              <w:rPr>
-                <w:noProof/>
-                <w:webHidden/>
-              </w:rPr>
-              <w:tab/>
-            </w:r>
-            <w:r>
-              <w:rPr>
-                <w:noProof/>
-                <w:webHidden/>
-              </w:rPr>
-              <w:fldChar w:fldCharType="begin"/>
-            </w:r>
-            <w:r>
-              <w:rPr>
-                <w:noProof/>
-                <w:webHidden/>
-              </w:rPr>
-              <w:instrText xml:space="preserve"> PAGEREF _Toc287881108 \h </w:instrText>
-            </w:r>
-            <w:r>
-              <w:rPr>
-                <w:noProof/>
-                <w:webHidden/>
-              </w:rPr>
-            </w:r>
-            <w:r>
-              <w:rPr>
-                <w:noProof/>
-                <w:webHidden/>
-              </w:rPr>
-              <w:fldChar w:fldCharType="separate"/>
-            </w:r>
-            <w:r>
-              <w:rPr>
-                <w:noProof/>
-                <w:webHidden/>
-              </w:rPr>
-              <w:t>12</w:t>
-            </w:r>
-            <w:r>
-              <w:rPr>
-                <w:noProof/>
-                <w:webHidden/>
-              </w:rPr>
-              <w:fldChar w:fldCharType="end"/>
-            </w:r>
-          </w:hyperlink>
-        </w:p>
-        <w:p>
-          <w:pPr>
-            <w:pStyle w:val="TM3"/>
-            <w:tabs>
-              <w:tab w:val="right" w:leader="dot" w:pos="9062"/>
-            </w:tabs>
-            <w:rPr>
-              <w:rFonts w:asciiTheme="minorHAnsi" w:hAnsiTheme="minorHAnsi"/>
-              <w:noProof/>
-            </w:rPr>
-          </w:pPr>
-          <w:hyperlink w:anchor="_Toc287881109" w:history="1">
-            <w:r>
-              <w:rPr>
-                <w:rStyle w:val="Lienhypertexte"/>
-                <w:noProof/>
-              </w:rPr>
-              <w:t>4.4.3. Pascale’s scenario</w:t>
-            </w:r>
-            <w:r>
-              <w:rPr>
-                <w:noProof/>
-                <w:webHidden/>
-              </w:rPr>
-              <w:tab/>
-            </w:r>
-            <w:r>
-              <w:rPr>
-                <w:noProof/>
-                <w:webHidden/>
-              </w:rPr>
-              <w:fldChar w:fldCharType="begin"/>
-            </w:r>
-            <w:r>
-              <w:rPr>
-                <w:noProof/>
-                <w:webHidden/>
-              </w:rPr>
-              <w:instrText xml:space="preserve"> PAGEREF _Toc287881109 \h </w:instrText>
-            </w:r>
-            <w:r>
-              <w:rPr>
-                <w:noProof/>
-                <w:webHidden/>
-              </w:rPr>
-            </w:r>
-            <w:r>
-              <w:rPr>
-                <w:noProof/>
-                <w:webHidden/>
-              </w:rPr>
-              <w:fldChar w:fldCharType="separate"/>
-            </w:r>
-            <w:r>
-              <w:rPr>
-                <w:noProof/>
-                <w:webHidden/>
-              </w:rPr>
-              <w:t>12</w:t>
-            </w:r>
-            <w:r>
-              <w:rPr>
-                <w:noProof/>
-                <w:webHidden/>
-              </w:rPr>
-              <w:fldChar w:fldCharType="end"/>
-            </w:r>
-          </w:hyperlink>
-        </w:p>
-        <w:p>
-          <w:pPr>
-            <w:pStyle w:val="TM1"/>
-            <w:rPr>
-              <w:rFonts w:asciiTheme="minorHAnsi" w:hAnsiTheme="minorHAnsi"/>
-              <w:noProof/>
-            </w:rPr>
-          </w:pPr>
-          <w:hyperlink w:anchor="_Toc287881110" w:history="1">
-            <w:r>
-              <w:rPr>
-                <w:rStyle w:val="Lienhypertexte"/>
-                <w:noProof/>
-              </w:rPr>
-              <w:t>5. Quality requirements</w:t>
-            </w:r>
-            <w:r>
-              <w:rPr>
-                <w:noProof/>
-                <w:webHidden/>
-              </w:rPr>
-              <w:tab/>
-            </w:r>
-            <w:r>
-              <w:rPr>
-                <w:noProof/>
-                <w:webHidden/>
-              </w:rPr>
-              <w:fldChar w:fldCharType="begin"/>
-            </w:r>
-            <w:r>
-              <w:rPr>
-                <w:noProof/>
-                <w:webHidden/>
-              </w:rPr>
-              <w:instrText xml:space="preserve"> PAGEREF _Toc287881110 \h </w:instrText>
-            </w:r>
-            <w:r>
-              <w:rPr>
-                <w:noProof/>
-                <w:webHidden/>
-              </w:rPr>
-            </w:r>
-            <w:r>
-              <w:rPr>
-                <w:noProof/>
-                <w:webHidden/>
-              </w:rPr>
-              <w:fldChar w:fldCharType="separate"/>
-            </w:r>
-            <w:r>
-              <w:rPr>
-                <w:noProof/>
-                <w:webHidden/>
-              </w:rPr>
-              <w:t>12</w:t>
-            </w:r>
-            <w:r>
-              <w:rPr>
-                <w:noProof/>
-                <w:webHidden/>
-              </w:rPr>
-              <w:fldChar w:fldCharType="end"/>
-            </w:r>
-          </w:hyperlink>
-        </w:p>
-        <w:p>
-          <w:pPr>
-            <w:pStyle w:val="TM1"/>
-            <w:rPr>
-              <w:rFonts w:asciiTheme="minorHAnsi" w:hAnsiTheme="minorHAnsi"/>
-              <w:noProof/>
-            </w:rPr>
-          </w:pPr>
-          <w:hyperlink w:anchor="_Toc287881111" w:history="1">
-            <w:r>
-              <w:rPr>
-                <w:rStyle w:val="Lienhypertexte"/>
-                <w:noProof/>
-              </w:rPr>
-              <w:t>6. Annexes</w:t>
-            </w:r>
-            <w:r>
-              <w:rPr>
-                <w:noProof/>
-                <w:webHidden/>
-              </w:rPr>
-              <w:tab/>
-            </w:r>
-            <w:r>
-              <w:rPr>
-                <w:noProof/>
-                <w:webHidden/>
-              </w:rPr>
-              <w:fldChar w:fldCharType="begin"/>
-            </w:r>
-            <w:r>
-              <w:rPr>
-                <w:noProof/>
-                <w:webHidden/>
-              </w:rPr>
-              <w:instrText xml:space="preserve"> PAGEREF _Toc287881111 \h </w:instrText>
-            </w:r>
-            <w:r>
-              <w:rPr>
-                <w:noProof/>
-                <w:webHidden/>
-              </w:rPr>
-            </w:r>
-            <w:r>
-              <w:rPr>
-                <w:noProof/>
-                <w:webHidden/>
-              </w:rPr>
-              <w:fldChar w:fldCharType="separate"/>
-            </w:r>
-            <w:r>
-              <w:rPr>
-                <w:noProof/>
-                <w:webHidden/>
-              </w:rPr>
-              <w:t>13</w:t>
-            </w:r>
-            <w:r>
-              <w:rPr>
-                <w:noProof/>
-                <w:webHidden/>
-              </w:rPr>
-              <w:fldChar w:fldCharType="end"/>
-            </w:r>
-          </w:hyperlink>
-        </w:p>
-        <w:p>
-          <w:pPr>
-            <w:pStyle w:val="TM2"/>
-            <w:tabs>
-              <w:tab w:val="right" w:leader="dot" w:pos="9062"/>
-            </w:tabs>
-            <w:rPr>
-              <w:rFonts w:asciiTheme="minorHAnsi" w:hAnsiTheme="minorHAnsi"/>
-              <w:noProof/>
-            </w:rPr>
-          </w:pPr>
-          <w:hyperlink w:anchor="_Toc287881112" w:history="1">
-            <w:r>
-              <w:rPr>
-                <w:rStyle w:val="Lienhypertexte"/>
-                <w:noProof/>
-              </w:rPr>
-              <w:t>6.1. Questionnaire</w:t>
-            </w:r>
-            <w:r>
-              <w:rPr>
-                <w:noProof/>
-                <w:webHidden/>
-              </w:rPr>
-              <w:tab/>
-            </w:r>
-            <w:r>
-              <w:rPr>
-                <w:noProof/>
-                <w:webHidden/>
-              </w:rPr>
-              <w:fldChar w:fldCharType="begin"/>
-            </w:r>
-            <w:r>
-              <w:rPr>
-                <w:noProof/>
-                <w:webHidden/>
-              </w:rPr>
-              <w:instrText xml:space="preserve"> PAGEREF _Toc287881112 \h </w:instrText>
-            </w:r>
-            <w:r>
-              <w:rPr>
-                <w:noProof/>
-                <w:webHidden/>
-              </w:rPr>
-            </w:r>
-            <w:r>
-              <w:rPr>
-                <w:noProof/>
-                <w:webHidden/>
-              </w:rPr>
-              <w:fldChar w:fldCharType="separate"/>
-            </w:r>
-            <w:r>
-              <w:rPr>
-                <w:noProof/>
-                <w:webHidden/>
-              </w:rPr>
-              <w:t>13</w:t>
+              <w:t>6</w:t>
             </w:r>
             <w:r>
               <w:rPr>
@@ -2011,6 +1667,7 @@
         </w:rPr>
         <w:br w:type="page"/>
       </w:r>
+      <w:bookmarkStart w:id="1" w:name="_Toc289778587"/>
       <w:r>
         <w:rPr>
           <w:lang w:val="en-GB"/>
@@ -2018,14 +1675,17 @@
         <w:lastRenderedPageBreak/>
         <w:t>Design</w:t>
       </w:r>
+      <w:bookmarkEnd w:id="1"/>
     </w:p>
     <w:p>
       <w:pPr>
         <w:pStyle w:val="Titre2"/>
       </w:pPr>
+      <w:bookmarkStart w:id="2" w:name="_Toc289778588"/>
       <w:r>
         <w:t>User Model</w:t>
       </w:r>
+      <w:bookmarkEnd w:id="2"/>
     </w:p>
     <w:p>
       <w:r>
@@ -2036,9 +1696,11 @@
       <w:pPr>
         <w:pStyle w:val="Titre2"/>
       </w:pPr>
+      <w:bookmarkStart w:id="3" w:name="_Toc289778589"/>
       <w:r>
         <w:t>Environment Model</w:t>
       </w:r>
+      <w:bookmarkEnd w:id="3"/>
     </w:p>
     <w:p>
       <w:r>
@@ -2117,9 +1779,11 @@
       <w:pPr>
         <w:pStyle w:val="Titre2"/>
       </w:pPr>
+      <w:bookmarkStart w:id="4" w:name="_Toc289778590"/>
       <w:r>
         <w:t>Platform Model</w:t>
       </w:r>
+      <w:bookmarkEnd w:id="4"/>
     </w:p>
     <w:p>
       <w:r>
@@ -2154,9 +1818,11 @@
       <w:pPr>
         <w:pStyle w:val="Titre2"/>
       </w:pPr>
+      <w:bookmarkStart w:id="5" w:name="_Toc289778591"/>
       <w:r>
         <w:t>Task Model</w:t>
       </w:r>
+      <w:bookmarkEnd w:id="5"/>
       <w:r>
         <w:t xml:space="preserve"> </w:t>
       </w:r>
@@ -2168,12 +1834,14 @@
           <w:lang w:val="en-GB"/>
         </w:rPr>
       </w:pPr>
+      <w:bookmarkStart w:id="6" w:name="_Toc289778592"/>
       <w:r>
         <w:rPr>
           <w:lang w:val="en-GB"/>
         </w:rPr>
         <w:t>Detailed scenarios</w:t>
       </w:r>
+      <w:bookmarkEnd w:id="6"/>
     </w:p>
     <w:p>
       <w:pPr>
@@ -2182,12 +1850,14 @@
           <w:lang w:val="en-GB"/>
         </w:rPr>
       </w:pPr>
+      <w:bookmarkStart w:id="7" w:name="_Toc289778593"/>
       <w:r>
         <w:rPr>
           <w:lang w:val="en-GB"/>
         </w:rPr>
         <w:t>Interface descriptions</w:t>
       </w:r>
+      <w:bookmarkEnd w:id="7"/>
     </w:p>
     <w:p>
       <w:r>
@@ -2206,11 +1876,368 @@
       <w:pPr>
         <w:pStyle w:val="Titre2"/>
       </w:pPr>
-      <w:r>
-        <w:t>The input form</w:t>
-      </w:r>
+      <w:bookmarkStart w:id="8" w:name="_Toc289778594"/>
+      <w:r>
+        <w:t>General description</w:t>
+      </w:r>
+      <w:bookmarkEnd w:id="8"/>
     </w:p>
     <w:p>
+      <w:r>
+        <w:t xml:space="preserve">The page function is divided in two </w:t>
+      </w:r>
+      <w:r>
+        <w:t xml:space="preserve">frames </w:t>
+      </w:r>
+      <w:r>
+        <w:t xml:space="preserve">as shown on the </w:t>
+      </w:r>
+      <w:r>
+        <w:t>Figure 3-3</w:t>
+      </w:r>
+      <w:r>
+        <w:t>.</w:t>
+      </w:r>
+      <w:r>
+        <w:t xml:space="preserve"> The A frame manage the input of the user, whereas the B frame manage the results.</w:t>
+      </w:r>
+    </w:p>
+    <w:p>
+      <w:r>
+        <w:t xml:space="preserve">Frames can be toggled up and down </w:t>
+      </w:r>
+      <w:r>
+        <w:t xml:space="preserve">(Figure 3-1 and Figure 3-2) </w:t>
+      </w:r>
+      <w:r>
+        <w:t xml:space="preserve">to not pollute the user view. When the user starts a new search, the frame B is completely hidden. </w:t>
+      </w:r>
+      <w:r>
+        <w:t xml:space="preserve">Once the request submitted </w:t>
+      </w:r>
+      <w:r>
+        <w:t xml:space="preserve">e.g. </w:t>
+      </w:r>
+      <w:hyperlink w:anchor="_The_input_form" w:history="1">
+        <w:r>
+          <w:rPr>
+            <w:rStyle w:val="Lienhypertexte"/>
+          </w:rPr>
+          <w:t xml:space="preserve">3.2 </w:t>
+        </w:r>
+        <w:proofErr w:type="gramStart"/>
+        <w:r>
+          <w:rPr>
+            <w:rStyle w:val="Lienhypertexte"/>
+          </w:rPr>
+          <w:t>T</w:t>
+        </w:r>
+        <w:r>
+          <w:rPr>
+            <w:rStyle w:val="Lienhypertexte"/>
+          </w:rPr>
+          <w:t>he</w:t>
+        </w:r>
+        <w:proofErr w:type="gramEnd"/>
+        <w:r>
+          <w:rPr>
+            <w:rStyle w:val="Lienhypertexte"/>
+          </w:rPr>
+          <w:t xml:space="preserve"> input form</w:t>
+        </w:r>
+      </w:hyperlink>
+      <w:r>
+        <w:t>, the frame A is close</w:t>
+      </w:r>
+      <w:r>
+        <w:t>d</w:t>
+      </w:r>
+      <w:r>
+        <w:t xml:space="preserve"> (only the </w:t>
+      </w:r>
+      <w:r>
+        <w:t xml:space="preserve">title of the frame is visible) whereas the frame B </w:t>
+      </w:r>
+      <w:r>
+        <w:t>is visible and the results appear.</w:t>
+      </w:r>
+    </w:p>
+    <w:p>
+      <w:pPr>
+        <w:pStyle w:val="Sansinterligne"/>
+        <w:keepNext/>
+        <w:jc w:val="center"/>
+      </w:pPr>
+      <w:r>
+        <w:rPr>
+          <w:noProof/>
+        </w:rPr>
+        <w:drawing>
+          <wp:inline distT="0" distB="0" distL="0" distR="0" wp14:anchorId="27FCE963" wp14:editId="2C9254E1">
+            <wp:extent cx="3146854" cy="1282964"/>
+            <wp:effectExtent l="0" t="0" r="0" b="0"/>
+            <wp:docPr id="2" name="Image 2" descr="C:\Users\NargiT\Université\MoSIG M1\S8 - Human Computer Interaction\Projet\img\openFrame.png"/>
+            <wp:cNvGraphicFramePr>
+              <a:graphicFrameLocks xmlns:a="http://schemas.openxmlformats.org/drawingml/2006/main" noChangeAspect="1"/>
+            </wp:cNvGraphicFramePr>
+            <a:graphic xmlns:a="http://schemas.openxmlformats.org/drawingml/2006/main">
+              <a:graphicData uri="http://schemas.openxmlformats.org/drawingml/2006/picture">
+                <pic:pic xmlns:pic="http://schemas.openxmlformats.org/drawingml/2006/picture">
+                  <pic:nvPicPr>
+                    <pic:cNvPr id="0" name="Picture 2" descr="C:\Users\NargiT\Université\MoSIG M1\S8 - Human Computer Interaction\Projet\img\openFrame.png"/>
+                    <pic:cNvPicPr>
+                      <a:picLocks noChangeAspect="1" noChangeArrowheads="1"/>
+                    </pic:cNvPicPr>
+                  </pic:nvPicPr>
+                  <pic:blipFill>
+                    <a:blip r:embed="rId11">
+                      <a:extLst>
+                        <a:ext uri="{28A0092B-C50C-407E-A947-70E740481C1C}">
+                          <a14:useLocalDpi xmlns:a14="http://schemas.microsoft.com/office/drawing/2010/main" val="0"/>
+                        </a:ext>
+                      </a:extLst>
+                    </a:blip>
+                    <a:srcRect/>
+                    <a:stretch>
+                      <a:fillRect/>
+                    </a:stretch>
+                  </pic:blipFill>
+                  <pic:spPr bwMode="auto">
+                    <a:xfrm>
+                      <a:off x="0" y="0"/>
+                      <a:ext cx="3146816" cy="1282949"/>
+                    </a:xfrm>
+                    <a:prstGeom prst="rect">
+                      <a:avLst/>
+                    </a:prstGeom>
+                    <a:noFill/>
+                    <a:ln>
+                      <a:noFill/>
+                    </a:ln>
+                  </pic:spPr>
+                </pic:pic>
+              </a:graphicData>
+            </a:graphic>
+          </wp:inline>
+        </w:drawing>
+      </w:r>
+    </w:p>
+    <w:p>
+      <w:pPr>
+        <w:pStyle w:val="Lgende"/>
+        <w:jc w:val="center"/>
+      </w:pPr>
+      <w:r>
+        <w:t xml:space="preserve">Figure </w:t>
+      </w:r>
+      <w:r>
+        <w:fldChar w:fldCharType="begin"/>
+      </w:r>
+      <w:r>
+        <w:instrText xml:space="preserve"> STYLEREF 1 \s </w:instrText>
+      </w:r>
+      <w:r>
+        <w:fldChar w:fldCharType="separate"/>
+      </w:r>
+      <w:r>
+        <w:rPr>
+          <w:noProof/>
+        </w:rPr>
+        <w:t>3</w:t>
+      </w:r>
+      <w:r>
+        <w:fldChar w:fldCharType="end"/>
+      </w:r>
+      <w:r>
+        <w:noBreakHyphen/>
+      </w:r>
+      <w:r>
+        <w:fldChar w:fldCharType="begin"/>
+      </w:r>
+      <w:r>
+        <w:instrText xml:space="preserve"> SEQ Figure \* ARABIC \s 1 </w:instrText>
+      </w:r>
+      <w:r>
+        <w:fldChar w:fldCharType="separate"/>
+      </w:r>
+      <w:r>
+        <w:rPr>
+          <w:noProof/>
+        </w:rPr>
+        <w:t>1</w:t>
+      </w:r>
+      <w:r>
+        <w:fldChar w:fldCharType="end"/>
+      </w:r>
+      <w:r>
+        <w:t>: Open Frame</w:t>
+      </w:r>
+    </w:p>
+    <w:p>
+      <w:r>
+        <w:t>The user can always reopen the frame A to refine his path. That means that the frame A should remember the input values to help the user. The frame B has to be open during the refining phase, and reloaded with the new results after the user submit.</w:t>
+      </w:r>
+    </w:p>
+    <w:p>
+      <w:pPr>
+        <w:pStyle w:val="Sansinterligne"/>
+        <w:keepNext/>
+        <w:jc w:val="center"/>
+      </w:pPr>
+      <w:r>
+        <w:rPr>
+          <w:noProof/>
+        </w:rPr>
+        <w:lastRenderedPageBreak/>
+        <w:drawing>
+          <wp:inline distT="0" distB="0" distL="0" distR="0" wp14:anchorId="5CC2C55C" wp14:editId="371A4472">
+            <wp:extent cx="3146854" cy="193920"/>
+            <wp:effectExtent l="0" t="0" r="0" b="0"/>
+            <wp:docPr id="4" name="Image 4" descr="C:\Users\NargiT\Université\MoSIG M1\S8 - Human Computer Interaction\Projet\img\closeFrame.png"/>
+            <wp:cNvGraphicFramePr>
+              <a:graphicFrameLocks xmlns:a="http://schemas.openxmlformats.org/drawingml/2006/main" noChangeAspect="1"/>
+            </wp:cNvGraphicFramePr>
+            <a:graphic xmlns:a="http://schemas.openxmlformats.org/drawingml/2006/main">
+              <a:graphicData uri="http://schemas.openxmlformats.org/drawingml/2006/picture">
+                <pic:pic xmlns:pic="http://schemas.openxmlformats.org/drawingml/2006/picture">
+                  <pic:nvPicPr>
+                    <pic:cNvPr id="0" name="Picture 3" descr="C:\Users\NargiT\Université\MoSIG M1\S8 - Human Computer Interaction\Projet\img\closeFrame.png"/>
+                    <pic:cNvPicPr>
+                      <a:picLocks noChangeAspect="1" noChangeArrowheads="1"/>
+                    </pic:cNvPicPr>
+                  </pic:nvPicPr>
+                  <pic:blipFill>
+                    <a:blip r:embed="rId12">
+                      <a:extLst>
+                        <a:ext uri="{28A0092B-C50C-407E-A947-70E740481C1C}">
+                          <a14:useLocalDpi xmlns:a14="http://schemas.microsoft.com/office/drawing/2010/main" val="0"/>
+                        </a:ext>
+                      </a:extLst>
+                    </a:blip>
+                    <a:srcRect/>
+                    <a:stretch>
+                      <a:fillRect/>
+                    </a:stretch>
+                  </pic:blipFill>
+                  <pic:spPr bwMode="auto">
+                    <a:xfrm>
+                      <a:off x="0" y="0"/>
+                      <a:ext cx="3147769" cy="193976"/>
+                    </a:xfrm>
+                    <a:prstGeom prst="rect">
+                      <a:avLst/>
+                    </a:prstGeom>
+                    <a:noFill/>
+                    <a:ln>
+                      <a:noFill/>
+                    </a:ln>
+                  </pic:spPr>
+                </pic:pic>
+              </a:graphicData>
+            </a:graphic>
+          </wp:inline>
+        </w:drawing>
+      </w:r>
+    </w:p>
+    <w:p>
+      <w:pPr>
+        <w:pStyle w:val="Lgende"/>
+        <w:jc w:val="center"/>
+      </w:pPr>
+      <w:r>
+        <w:t xml:space="preserve">Figure </w:t>
+      </w:r>
+      <w:r>
+        <w:fldChar w:fldCharType="begin"/>
+      </w:r>
+      <w:r>
+        <w:instrText xml:space="preserve"> STYLEREF 1 \s </w:instrText>
+      </w:r>
+      <w:r>
+        <w:fldChar w:fldCharType="separate"/>
+      </w:r>
+      <w:r>
+        <w:rPr>
+          <w:noProof/>
+        </w:rPr>
+        <w:t>3</w:t>
+      </w:r>
+      <w:r>
+        <w:fldChar w:fldCharType="end"/>
+      </w:r>
+      <w:r>
+        <w:noBreakHyphen/>
+      </w:r>
+      <w:r>
+        <w:fldChar w:fldCharType="begin"/>
+      </w:r>
+      <w:r>
+        <w:instrText xml:space="preserve"> SEQ Figure \* ARABIC \s 1 </w:instrText>
+      </w:r>
+      <w:r>
+        <w:fldChar w:fldCharType="separate"/>
+      </w:r>
+      <w:r>
+        <w:rPr>
+          <w:noProof/>
+        </w:rPr>
+        <w:t>2</w:t>
+      </w:r>
+      <w:r>
+        <w:fldChar w:fldCharType="end"/>
+      </w:r>
+      <w:r>
+        <w:t>: Close Frame</w:t>
+      </w:r>
+    </w:p>
+    <w:p>
+      <w:hyperlink w:anchor="_The_input_form" w:history="1">
+        <w:r>
+          <w:rPr>
+            <w:rStyle w:val="Lienhypertexte"/>
+          </w:rPr>
+          <w:t xml:space="preserve">3.2 </w:t>
+        </w:r>
+        <w:r>
+          <w:rPr>
+            <w:rStyle w:val="Lienhypertexte"/>
+          </w:rPr>
+          <w:t xml:space="preserve">The input </w:t>
+        </w:r>
+        <w:proofErr w:type="gramStart"/>
+        <w:r>
+          <w:rPr>
+            <w:rStyle w:val="Lienhypertexte"/>
+          </w:rPr>
+          <w:t>form</w:t>
+        </w:r>
+        <w:proofErr w:type="gramEnd"/>
+      </w:hyperlink>
+      <w:r>
+        <w:t xml:space="preserve"> </w:t>
+      </w:r>
+      <w:r>
+        <w:t xml:space="preserve">instantiate the </w:t>
+      </w:r>
+      <w:r>
+        <w:t>frame A, where</w:t>
+      </w:r>
+      <w:r>
+        <w:t xml:space="preserve">as </w:t>
+      </w:r>
+      <w:hyperlink w:anchor="_Results" w:history="1">
+        <w:r>
+          <w:rPr>
+            <w:rStyle w:val="Lienhypertexte"/>
+          </w:rPr>
+          <w:t>3.4 Results</w:t>
+        </w:r>
+      </w:hyperlink>
+      <w:r>
+        <w:t xml:space="preserve"> instantiate the frame B.</w:t>
+      </w:r>
+    </w:p>
+    <w:p>
       <w:pPr>
         <w:pStyle w:val="Sansinterligne"/>
         <w:jc w:val="center"/>
@@ -2220,7 +2247,135 @@
           <w:noProof/>
         </w:rPr>
         <w:drawing>
-          <wp:inline distT="0" distB="0" distL="0" distR="0" wp14:anchorId="3E340A0B" wp14:editId="6D7212EC">
+          <wp:inline distT="0" distB="0" distL="0" distR="0" wp14:anchorId="338F12E2" wp14:editId="12D43E92">
+            <wp:extent cx="3490595" cy="4000500"/>
+            <wp:effectExtent l="0" t="0" r="0" b="0"/>
+            <wp:docPr id="1" name="Image 1" descr="C:\Users\NargiT\Université\MoSIG M1\S8 - Human Computer Interaction\Projet\img\general.png"/>
+            <wp:cNvGraphicFramePr>
+              <a:graphicFrameLocks xmlns:a="http://schemas.openxmlformats.org/drawingml/2006/main" noChangeAspect="1"/>
+            </wp:cNvGraphicFramePr>
+            <a:graphic xmlns:a="http://schemas.openxmlformats.org/drawingml/2006/main">
+              <a:graphicData uri="http://schemas.openxmlformats.org/drawingml/2006/picture">
+                <pic:pic xmlns:pic="http://schemas.openxmlformats.org/drawingml/2006/picture">
+                  <pic:nvPicPr>
+                    <pic:cNvPr id="0" name="Picture 1" descr="C:\Users\NargiT\Université\MoSIG M1\S8 - Human Computer Interaction\Projet\img\general.png"/>
+                    <pic:cNvPicPr>
+                      <a:picLocks noChangeAspect="1" noChangeArrowheads="1"/>
+                    </pic:cNvPicPr>
+                  </pic:nvPicPr>
+                  <pic:blipFill rotWithShape="1">
+                    <a:blip r:embed="rId13">
+                      <a:extLst>
+                        <a:ext uri="{28A0092B-C50C-407E-A947-70E740481C1C}">
+                          <a14:useLocalDpi xmlns:a14="http://schemas.microsoft.com/office/drawing/2010/main" val="0"/>
+                        </a:ext>
+                      </a:extLst>
+                    </a:blip>
+                    <a:srcRect l="1478" t="1019" r="1149" b="-1"/>
+                    <a:stretch/>
+                  </pic:blipFill>
+                  <pic:spPr bwMode="auto">
+                    <a:xfrm>
+                      <a:off x="0" y="0"/>
+                      <a:ext cx="3490595" cy="4000500"/>
+                    </a:xfrm>
+                    <a:prstGeom prst="rect">
+                      <a:avLst/>
+                    </a:prstGeom>
+                    <a:noFill/>
+                    <a:ln>
+                      <a:noFill/>
+                    </a:ln>
+                    <a:extLst>
+                      <a:ext uri="{53640926-AAD7-44D8-BBD7-CCE9431645EC}">
+                        <a14:shadowObscured xmlns:a14="http://schemas.microsoft.com/office/drawing/2010/main"/>
+                      </a:ext>
+                    </a:extLst>
+                  </pic:spPr>
+                </pic:pic>
+              </a:graphicData>
+            </a:graphic>
+          </wp:inline>
+        </w:drawing>
+      </w:r>
+    </w:p>
+    <w:p>
+      <w:pPr>
+        <w:pStyle w:val="Lgende"/>
+        <w:jc w:val="center"/>
+      </w:pPr>
+      <w:r>
+        <w:t xml:space="preserve">Figure </w:t>
+      </w:r>
+      <w:r>
+        <w:fldChar w:fldCharType="begin"/>
+      </w:r>
+      <w:r>
+        <w:instrText xml:space="preserve"> STYLEREF 1 \s </w:instrText>
+      </w:r>
+      <w:r>
+        <w:fldChar w:fldCharType="separate"/>
+      </w:r>
+      <w:r>
+        <w:rPr>
+          <w:noProof/>
+        </w:rPr>
+        <w:t>3</w:t>
+      </w:r>
+      <w:r>
+        <w:fldChar w:fldCharType="end"/>
+      </w:r>
+      <w:r>
+        <w:noBreakHyphen/>
+      </w:r>
+      <w:r>
+        <w:fldChar w:fldCharType="begin"/>
+      </w:r>
+      <w:r>
+        <w:instrText xml:space="preserve"> SEQ Figure \* ARABIC \s 1 </w:instrText>
+      </w:r>
+      <w:r>
+        <w:fldChar w:fldCharType="separate"/>
+      </w:r>
+      <w:r>
+        <w:rPr>
+          <w:noProof/>
+        </w:rPr>
+        <w:t>3</w:t>
+      </w:r>
+      <w:r>
+        <w:fldChar w:fldCharType="end"/>
+      </w:r>
+      <w:r>
+        <w:t>: General view of the function</w:t>
+      </w:r>
+    </w:p>
+    <w:p>
+      <w:pPr>
+        <w:pStyle w:val="Titre2"/>
+      </w:pPr>
+      <w:bookmarkStart w:id="9" w:name="_The_input_form"/>
+      <w:bookmarkStart w:id="10" w:name="_Toc289778595"/>
+      <w:bookmarkEnd w:id="9"/>
+      <w:r>
+        <w:t>The input form</w:t>
+      </w:r>
+      <w:bookmarkEnd w:id="10"/>
+    </w:p>
+    <w:p>
+      <w:pPr>
+        <w:pStyle w:val="Sansinterligne"/>
+        <w:jc w:val="center"/>
+        <w:rPr>
+          <w:lang w:val="en-US"/>
+        </w:rPr>
+      </w:pPr>
+      <w:r>
+        <w:rPr>
+          <w:noProof/>
+        </w:rPr>
+        <w:drawing>
+          <wp:inline distT="0" distB="0" distL="0" distR="0" wp14:anchorId="7371320A" wp14:editId="5899A304">
             <wp:extent cx="4258962" cy="1486120"/>
             <wp:effectExtent l="0" t="0" r="0" b="0"/>
             <wp:docPr id="21" name="Image 21" descr="C:\Users\NargiT\Université\MoSIG M1\S8 - Human Computer Interaction\Projet\img\input.jpg"/>
@@ -2237,7 +2392,7 @@
                     </pic:cNvPicPr>
                   </pic:nvPicPr>
                   <pic:blipFill>
-                    <a:blip r:embed="rId11" cstate="print">
+                    <a:blip r:embed="rId14" cstate="print">
                       <a:extLst>
                         <a:ext uri="{28A0092B-C50C-407E-A947-70E740481C1C}">
                           <a14:useLocalDpi xmlns:a14="http://schemas.microsoft.com/office/drawing/2010/main" val="0"/>
@@ -2311,7 +2466,7 @@
         <w:rPr>
           <w:noProof/>
         </w:rPr>
-        <w:t>1</w:t>
+        <w:t>4</w:t>
       </w:r>
       <w:r>
         <w:fldChar w:fldCharType="end"/>
@@ -2492,6 +2647,7 @@
         </w:numPr>
       </w:pPr>
       <w:r>
+        <w:lastRenderedPageBreak/>
         <w:t>The calendar by def</w:t>
       </w:r>
       <w:r>
@@ -2507,7 +2663,6 @@
         </w:numPr>
       </w:pPr>
       <w:r>
-        <w:lastRenderedPageBreak/>
         <w:t>Which sort</w:t>
       </w:r>
       <w:r>
@@ -2648,9 +2803,11 @@
               <w:pStyle w:val="Sansinterligne"/>
               <w:cnfStyle w:val="100000000000" w:firstRow="1" w:lastRow="0" w:firstColumn="0" w:lastColumn="0" w:oddVBand="0" w:evenVBand="0" w:oddHBand="0" w:evenHBand="0" w:firstRowFirstColumn="0" w:firstRowLastColumn="0" w:lastRowFirstColumn="0" w:lastRowLastColumn="0"/>
             </w:pPr>
+            <w:proofErr w:type="spellStart"/>
             <w:r>
               <w:t>Transformed</w:t>
             </w:r>
+            <w:proofErr w:type="spellEnd"/>
           </w:p>
         </w:tc>
       </w:tr>
@@ -3348,7 +3505,7 @@
         <w:rPr>
           <w:noProof/>
         </w:rPr>
-        <w:t>2</w:t>
+        <w:t>5</w:t>
       </w:r>
       <w:r>
         <w:fldChar w:fldCharType="end"/>
@@ -3923,7 +4080,7 @@
         <w:rPr>
           <w:noProof/>
         </w:rPr>
-        <w:t>3</w:t>
+        <w:t>6</w:t>
       </w:r>
       <w:r>
         <w:fldChar w:fldCharType="end"/>
@@ -3954,7 +4111,7 @@
           <w:lang w:val="fr-FR" w:eastAsia="fr-FR"/>
         </w:rPr>
         <w:drawing>
-          <wp:inline distT="0" distB="0" distL="0" distR="0" wp14:anchorId="7921C956" wp14:editId="2035DE1B">
+          <wp:inline distT="0" distB="0" distL="0" distR="0" wp14:anchorId="190FB42F" wp14:editId="0A803FDA">
             <wp:extent cx="3295015" cy="568325"/>
             <wp:effectExtent l="0" t="0" r="0" b="0"/>
             <wp:docPr id="23" name="Image 23" descr="C:\Users\NargiT\Université\MoSIG M1\S8 - Human Computer Interaction\Projet\img\error.png"/>
@@ -3971,7 +4128,7 @@
                     </pic:cNvPicPr>
                   </pic:nvPicPr>
                   <pic:blipFill>
-                    <a:blip r:embed="rId12" cstate="print">
+                    <a:blip r:embed="rId15" cstate="print">
                       <a:extLst>
                         <a:ext uri="{28A0092B-C50C-407E-A947-70E740481C1C}">
                           <a14:useLocalDpi xmlns:a14="http://schemas.microsoft.com/office/drawing/2010/main" val="0"/>
@@ -4045,7 +4202,7 @@
         <w:rPr>
           <w:noProof/>
         </w:rPr>
-        <w:t>4</w:t>
+        <w:t>7</w:t>
       </w:r>
       <w:r>
         <w:fldChar w:fldCharType="end"/>
@@ -4056,6 +4213,7 @@
     </w:p>
     <w:p>
       <w:r>
+        <w:lastRenderedPageBreak/>
         <w:t>In case of the “From” and “To” field a drop down list will be available with all the possible matches.</w:t>
       </w:r>
     </w:p>
@@ -4072,9 +4230,8 @@
         <w:rPr>
           <w:noProof/>
         </w:rPr>
-        <w:lastRenderedPageBreak/>
         <w:drawing>
-          <wp:inline distT="0" distB="0" distL="0" distR="0" wp14:anchorId="4D968102" wp14:editId="21E00358">
+          <wp:inline distT="0" distB="0" distL="0" distR="0" wp14:anchorId="751E3A53" wp14:editId="23B081D5">
             <wp:extent cx="4118610" cy="543560"/>
             <wp:effectExtent l="0" t="0" r="0" b="0"/>
             <wp:docPr id="22" name="Image 22" descr="C:\Users\NargiT\Université\MoSIG M1\S8 - Human Computer Interaction\Projet\img\error_dealing.jpg"/>
@@ -4091,7 +4248,7 @@
                     </pic:cNvPicPr>
                   </pic:nvPicPr>
                   <pic:blipFill>
-                    <a:blip r:embed="rId13" cstate="print">
+                    <a:blip r:embed="rId16" cstate="print">
                       <a:extLst>
                         <a:ext uri="{28A0092B-C50C-407E-A947-70E740481C1C}">
                           <a14:useLocalDpi xmlns:a14="http://schemas.microsoft.com/office/drawing/2010/main" val="0"/>
@@ -4165,7 +4322,7 @@
         <w:rPr>
           <w:noProof/>
         </w:rPr>
-        <w:t>5</w:t>
+        <w:t>8</w:t>
       </w:r>
       <w:r>
         <w:fldChar w:fldCharType="end"/>
@@ -4178,11 +4335,13 @@
       <w:pPr>
         <w:pStyle w:val="Titre2"/>
       </w:pPr>
-      <w:bookmarkStart w:id="0" w:name="_Search_bar_algorithm"/>
-      <w:bookmarkEnd w:id="0"/>
+      <w:bookmarkStart w:id="11" w:name="_Search_bar_algorithm"/>
+      <w:bookmarkStart w:id="12" w:name="_Toc289778596"/>
+      <w:bookmarkEnd w:id="11"/>
       <w:r>
         <w:t>Search bar algorithm</w:t>
       </w:r>
+      <w:bookmarkEnd w:id="12"/>
     </w:p>
     <w:p>
       <w:r>
@@ -4215,7 +4374,7 @@
           <w:lang w:val="fr-FR" w:eastAsia="fr-FR"/>
         </w:rPr>
         <w:drawing>
-          <wp:inline distT="0" distB="0" distL="0" distR="0" wp14:anchorId="6C89BB5F" wp14:editId="7AE61F46">
+          <wp:inline distT="0" distB="0" distL="0" distR="0" wp14:anchorId="45718FA3" wp14:editId="30A03017">
             <wp:extent cx="4308475" cy="1087120"/>
             <wp:effectExtent l="0" t="0" r="0" b="0"/>
             <wp:docPr id="24" name="Image 24" descr="C:\Users\NargiT\Université\MoSIG M1\S8 - Human Computer Interaction\Projet\img\search_function.jpg"/>
@@ -4232,7 +4391,7 @@
                     </pic:cNvPicPr>
                   </pic:nvPicPr>
                   <pic:blipFill>
-                    <a:blip r:embed="rId14" cstate="print">
+                    <a:blip r:embed="rId17" cstate="print">
                       <a:extLst>
                         <a:ext uri="{28A0092B-C50C-407E-A947-70E740481C1C}">
                           <a14:useLocalDpi xmlns:a14="http://schemas.microsoft.com/office/drawing/2010/main" val="0"/>
@@ -4306,7 +4465,7 @@
         <w:rPr>
           <w:noProof/>
         </w:rPr>
-        <w:t>6</w:t>
+        <w:t>9</w:t>
       </w:r>
       <w:r>
         <w:fldChar w:fldCharType="end"/>
@@ -4466,9 +4625,13 @@
       <w:pPr>
         <w:pStyle w:val="Titre2"/>
       </w:pPr>
+      <w:bookmarkStart w:id="13" w:name="_Results"/>
+      <w:bookmarkStart w:id="14" w:name="_Toc289778597"/>
+      <w:bookmarkEnd w:id="13"/>
       <w:r>
         <w:t>Results</w:t>
       </w:r>
+      <w:bookmarkEnd w:id="14"/>
     </w:p>
     <w:p>
       <w:r>
@@ -4488,9 +4651,12 @@
         <w:jc w:val="center"/>
       </w:pPr>
       <w:r>
+        <w:rPr>
+          <w:noProof/>
+        </w:rPr>
         <w:lastRenderedPageBreak/>
         <w:drawing>
-          <wp:inline distT="0" distB="0" distL="0" distR="0" wp14:anchorId="6C474E48" wp14:editId="069306F6">
+          <wp:inline distT="0" distB="0" distL="0" distR="0" wp14:anchorId="37FEADA2" wp14:editId="4057E53C">
             <wp:extent cx="5755640" cy="1532890"/>
             <wp:effectExtent l="0" t="0" r="0" b="0"/>
             <wp:docPr id="25" name="Image 25" descr="C:\Users\NargiT\Université\MoSIG M1\S8 - Human Computer Interaction\Projet\img\results.jpg"/>
@@ -4507,7 +4673,7 @@
                     </pic:cNvPicPr>
                   </pic:nvPicPr>
                   <pic:blipFill>
-                    <a:blip r:embed="rId15" cstate="print">
+                    <a:blip r:embed="rId18" cstate="print">
                       <a:extLst>
                         <a:ext uri="{28A0092B-C50C-407E-A947-70E740481C1C}">
                           <a14:useLocalDpi xmlns:a14="http://schemas.microsoft.com/office/drawing/2010/main" val="0"/>
@@ -4582,7 +4748,7 @@
         <w:rPr>
           <w:noProof/>
         </w:rPr>
-        <w:t>7</w:t>
+        <w:t>10</w:t>
       </w:r>
       <w:r>
         <w:fldChar w:fldCharType="end"/>
@@ -4595,9 +4761,11 @@
       <w:pPr>
         <w:pStyle w:val="Titre3"/>
       </w:pPr>
+      <w:bookmarkStart w:id="15" w:name="_Toc289778598"/>
       <w:r>
         <w:t>The Summary view</w:t>
       </w:r>
+      <w:bookmarkEnd w:id="15"/>
     </w:p>
     <w:p>
       <w:pPr>
@@ -4611,7 +4779,7 @@
           <w:lang w:val="fr-FR" w:eastAsia="fr-FR"/>
         </w:rPr>
         <w:drawing>
-          <wp:anchor distT="0" distB="0" distL="114300" distR="114300" simplePos="0" relativeHeight="251658240" behindDoc="0" locked="0" layoutInCell="1" allowOverlap="1" wp14:anchorId="5841C201" wp14:editId="6DBC739B">
+          <wp:anchor distT="0" distB="0" distL="114300" distR="114300" simplePos="0" relativeHeight="251658240" behindDoc="0" locked="0" layoutInCell="1" allowOverlap="1" wp14:anchorId="07021048" wp14:editId="753759B1">
             <wp:simplePos x="0" y="0"/>
             <wp:positionH relativeFrom="column">
               <wp:posOffset>-14605</wp:posOffset>
@@ -4636,7 +4804,7 @@
                     </pic:cNvPicPr>
                   </pic:nvPicPr>
                   <pic:blipFill>
-                    <a:blip r:embed="rId16">
+                    <a:blip r:embed="rId19">
                       <a:extLst>
                         <a:ext uri="{28A0092B-C50C-407E-A947-70E740481C1C}">
                           <a14:useLocalDpi xmlns:a14="http://schemas.microsoft.com/office/drawing/2010/main" val="0"/>
@@ -4868,7 +5036,7 @@
           <w:lang w:val="fr-FR" w:eastAsia="fr-FR"/>
         </w:rPr>
         <w:drawing>
-          <wp:anchor distT="0" distB="0" distL="114300" distR="114300" simplePos="0" relativeHeight="251659264" behindDoc="0" locked="0" layoutInCell="1" allowOverlap="1" wp14:anchorId="3566ADF9" wp14:editId="3F2D01F3">
+          <wp:anchor distT="0" distB="0" distL="114300" distR="114300" simplePos="0" relativeHeight="251659264" behindDoc="0" locked="0" layoutInCell="1" allowOverlap="1" wp14:anchorId="6778DCB3" wp14:editId="22B7B38B">
             <wp:simplePos x="0" y="0"/>
             <wp:positionH relativeFrom="column">
               <wp:posOffset>-14605</wp:posOffset>
@@ -4893,7 +5061,7 @@
                     </pic:cNvPicPr>
                   </pic:nvPicPr>
                   <pic:blipFill>
-                    <a:blip r:embed="rId17" cstate="print">
+                    <a:blip r:embed="rId20" cstate="print">
                       <a:extLst>
                         <a:ext uri="{28A0092B-C50C-407E-A947-70E740481C1C}">
                           <a14:useLocalDpi xmlns:a14="http://schemas.microsoft.com/office/drawing/2010/main" val="0"/>
@@ -5005,7 +5173,7 @@
           <w:lang w:val="fr-FR" w:eastAsia="fr-FR"/>
         </w:rPr>
         <w:drawing>
-          <wp:anchor distT="0" distB="0" distL="114300" distR="114300" simplePos="0" relativeHeight="251660288" behindDoc="0" locked="0" layoutInCell="1" allowOverlap="1" wp14:anchorId="6DF14457" wp14:editId="5BD7B7AA">
+          <wp:anchor distT="0" distB="0" distL="114300" distR="114300" simplePos="0" relativeHeight="251660288" behindDoc="0" locked="0" layoutInCell="1" allowOverlap="1" wp14:anchorId="7C6FA047" wp14:editId="6164BA41">
             <wp:simplePos x="0" y="0"/>
             <wp:positionH relativeFrom="column">
               <wp:posOffset>-2540</wp:posOffset>
@@ -5030,11 +5198,11 @@
                     </pic:cNvPicPr>
                   </pic:nvPicPr>
                   <pic:blipFill>
-                    <a:blip r:embed="rId18">
+                    <a:blip r:embed="rId21">
                       <a:extLst>
                         <a:ext uri="{BEBA8EAE-BF5A-486C-A8C5-ECC9F3942E4B}">
                           <a14:imgProps xmlns:a14="http://schemas.microsoft.com/office/drawing/2010/main">
-                            <a14:imgLayer r:embed="rId19">
+                            <a14:imgLayer r:embed="rId22">
                               <a14:imgEffect>
                                 <a14:sharpenSoften amount="-50000"/>
                               </a14:imgEffect>
@@ -5093,13 +5261,7 @@
         <w:rPr>
           <w:lang w:val="en-US"/>
         </w:rPr>
-        <w:t xml:space="preserve">A tramway with the </w:t>
-      </w:r>
-      <w:r>
-        <w:rPr>
-          <w:lang w:val="en-US"/>
-        </w:rPr>
-        <w:t>identifier of the line is shown if one of the following actions has to be done by the user.</w:t>
+        <w:t>A tramway with the identifier of the line is shown if one of the following actions has to be done by the user.</w:t>
       </w:r>
     </w:p>
     <w:p>
@@ -5155,12 +5317,14 @@
           <w:lang w:val="en-US"/>
         </w:rPr>
       </w:pPr>
+      <w:bookmarkStart w:id="16" w:name="_Toc289778599"/>
       <w:r>
         <w:rPr>
           <w:lang w:val="en-US"/>
         </w:rPr>
         <w:t>The Details view</w:t>
       </w:r>
+      <w:bookmarkEnd w:id="16"/>
     </w:p>
     <w:p>
       <w:pPr>
@@ -5187,7 +5351,7 @@
         </w:rPr>
         <w:lastRenderedPageBreak/>
         <w:drawing>
-          <wp:inline distT="0" distB="0" distL="0" distR="0" wp14:anchorId="0C5026D9" wp14:editId="79EEFD8A">
+          <wp:inline distT="0" distB="0" distL="0" distR="0" wp14:anchorId="704A3031" wp14:editId="6927CD2C">
             <wp:extent cx="5760720" cy="1613282"/>
             <wp:effectExtent l="0" t="0" r="0" b="0"/>
             <wp:docPr id="29" name="Image 29" descr="C:\Users\NargiT\Université\MoSIG M1\S8 - Human Computer Interaction\Projet\img\details.jpg"/>
@@ -5204,7 +5368,7 @@
                     </pic:cNvPicPr>
                   </pic:nvPicPr>
                   <pic:blipFill>
-                    <a:blip r:embed="rId20" cstate="print">
+                    <a:blip r:embed="rId23" cstate="print">
                       <a:extLst>
                         <a:ext uri="{28A0092B-C50C-407E-A947-70E740481C1C}">
                           <a14:useLocalDpi xmlns:a14="http://schemas.microsoft.com/office/drawing/2010/main" val="0"/>
@@ -5281,7 +5445,7 @@
         <w:rPr>
           <w:noProof/>
         </w:rPr>
-        <w:t>8</w:t>
+        <w:t>11</w:t>
       </w:r>
       <w:r>
         <w:fldChar w:fldCharType="end"/>
@@ -5289,12 +5453,10 @@
       <w:r>
         <w:t>: Detailed view of one path</w:t>
       </w:r>
-      <w:bookmarkStart w:id="1" w:name="_GoBack"/>
-      <w:bookmarkEnd w:id="1"/>
     </w:p>
     <w:sectPr>
-      <w:headerReference w:type="default" r:id="rId21"/>
-      <w:footerReference w:type="default" r:id="rId22"/>
+      <w:headerReference w:type="default" r:id="rId24"/>
+      <w:footerReference w:type="default" r:id="rId25"/>
       <w:pgSz w:w="11906" w:h="16838"/>
       <w:pgMar w:top="1417" w:right="1417" w:bottom="1418" w:left="1417" w:header="708" w:footer="708" w:gutter="0"/>
       <w:pgNumType w:start="0"/>
@@ -5400,7 +5562,7 @@
             <w:rPr>
               <w:noProof/>
             </w:rPr>
-            <w:t>Interface descriptions</w:t>
+            <w:t>Design</w:t>
           </w:r>
           <w:r>
             <w:rPr>
@@ -5438,7 +5600,7 @@
               <w:color w:val="FFFFFF" w:themeColor="background1"/>
               <w:lang w:val="fr-FR"/>
             </w:rPr>
-            <w:t>6</w:t>
+            <w:t>1</w:t>
           </w:r>
           <w:r>
             <w:rPr>
@@ -9856,7 +10018,7 @@
 </file>
 
 <file path=customXml/itemProps2.xml><?xml version="1.0" encoding="utf-8"?>
-<ds:datastoreItem xmlns:ds="http://schemas.openxmlformats.org/officeDocument/2006/customXml" ds:itemID="{FF77AB40-5691-4DA0-9B8E-0ACA97CA1C50}">
+<ds:datastoreItem xmlns:ds="http://schemas.openxmlformats.org/officeDocument/2006/customXml" ds:itemID="{A2353195-3AB2-4481-BC3A-0BFC402BA7EE}">
   <ds:schemaRefs>
     <ds:schemaRef ds:uri="http://schemas.openxmlformats.org/officeDocument/2006/bibliography"/>
   </ds:schemaRefs>

</xml_diff>